<commit_message>
report writing with further analysis.
</commit_message>
<xml_diff>
--- a/credit_risk/report.docx
+++ b/credit_risk/report.docx
@@ -7,22 +7,636 @@
         <w:pStyle w:val="PlainText"/>
         <w:rPr>
           <w:rFonts w:ascii="Courier New" w:hAnsi="Courier New" w:cs="Courier New"/>
-        </w:rPr>
-      </w:pPr>
-      <w:r>
-        <w:rPr>
-          <w:rFonts w:ascii="Courier New" w:hAnsi="Courier New" w:cs="Courier New"/>
-        </w:rPr>
-        <w:t>Summary Report</w:t>
-      </w:r>
-    </w:p>
-    <w:p>
-      <w:pPr>
-        <w:pStyle w:val="PlainText"/>
-        <w:rPr>
-          <w:rFonts w:ascii="Courier New" w:hAnsi="Courier New" w:cs="Courier New"/>
-        </w:rPr>
-      </w:pPr>
+          <w:b/>
+          <w:bCs/>
+        </w:rPr>
+      </w:pPr>
+      <w:r>
+        <w:rPr>
+          <w:rFonts w:ascii="Courier New" w:hAnsi="Courier New" w:cs="Courier New"/>
+          <w:b/>
+          <w:bCs/>
+        </w:rPr>
+        <w:t>Background</w:t>
+      </w:r>
+    </w:p>
+    <w:p>
+      <w:pPr>
+        <w:pStyle w:val="PlainText"/>
+        <w:rPr>
+          <w:rFonts w:ascii="Courier New" w:hAnsi="Courier New" w:cs="Courier New"/>
+        </w:rPr>
+      </w:pPr>
+      <w:r>
+        <w:rPr>
+          <w:rFonts w:ascii="Courier New" w:hAnsi="Courier New" w:cs="Courier New"/>
+        </w:rPr>
+        <w:t xml:space="preserve">Since 2008 recession incidence when lots of loans were being defaulted, it </w:t>
+      </w:r>
+      <w:r>
+        <w:rPr>
+          <w:rFonts w:ascii="Courier New" w:hAnsi="Courier New" w:cs="Courier New"/>
+        </w:rPr>
+        <w:t>is</w:t>
+      </w:r>
+      <w:r>
+        <w:rPr>
+          <w:rFonts w:ascii="Courier New" w:hAnsi="Courier New" w:cs="Courier New"/>
+        </w:rPr>
+        <w:t xml:space="preserve"> crucial to predict a risk healthy loan before it </w:t>
+      </w:r>
+      <w:r>
+        <w:rPr>
+          <w:rFonts w:ascii="Courier New" w:hAnsi="Courier New" w:cs="Courier New"/>
+        </w:rPr>
+        <w:t>happens</w:t>
+      </w:r>
+      <w:r>
+        <w:rPr>
+          <w:rFonts w:ascii="Courier New" w:hAnsi="Courier New" w:cs="Courier New"/>
+        </w:rPr>
+        <w:t xml:space="preserve"> using Machine Learning. </w:t>
+      </w:r>
+    </w:p>
+    <w:p>
+      <w:pPr>
+        <w:pStyle w:val="PlainText"/>
+        <w:rPr>
+          <w:rFonts w:ascii="Courier New" w:hAnsi="Courier New" w:cs="Courier New"/>
+        </w:rPr>
+      </w:pPr>
+    </w:p>
+    <w:p>
+      <w:pPr>
+        <w:pStyle w:val="PlainText"/>
+        <w:rPr>
+          <w:rFonts w:ascii="Courier New" w:hAnsi="Courier New" w:cs="Courier New"/>
+          <w:b/>
+          <w:bCs/>
+        </w:rPr>
+      </w:pPr>
+      <w:r>
+        <w:rPr>
+          <w:rFonts w:ascii="Courier New" w:hAnsi="Courier New" w:cs="Courier New"/>
+          <w:b/>
+          <w:bCs/>
+        </w:rPr>
+        <w:t>Result</w:t>
+      </w:r>
+    </w:p>
+    <w:p>
+      <w:pPr>
+        <w:pStyle w:val="PlainText"/>
+        <w:rPr>
+          <w:rFonts w:ascii="Courier New" w:hAnsi="Courier New" w:cs="Courier New"/>
+        </w:rPr>
+      </w:pPr>
+      <w:r>
+        <w:rPr>
+          <w:rFonts w:ascii="Courier New" w:hAnsi="Courier New" w:cs="Courier New"/>
+        </w:rPr>
+        <w:t>Logistic Regression prediction provide</w:t>
+      </w:r>
+      <w:r>
+        <w:rPr>
+          <w:rFonts w:ascii="Courier New" w:hAnsi="Courier New" w:cs="Courier New"/>
+        </w:rPr>
+        <w:t>d</w:t>
+      </w:r>
+      <w:r>
+        <w:rPr>
+          <w:rFonts w:ascii="Courier New" w:hAnsi="Courier New" w:cs="Courier New"/>
+        </w:rPr>
+        <w:t xml:space="preserve"> 0.99 accuracy with 56 false negative and 102 false positive events, providing the following </w:t>
+      </w:r>
+      <w:r>
+        <w:rPr>
+          <w:rFonts w:ascii="Courier New" w:hAnsi="Courier New" w:cs="Courier New"/>
+        </w:rPr>
+        <w:t>classification report</w:t>
+      </w:r>
+      <w:r>
+        <w:rPr>
+          <w:rFonts w:ascii="Courier New" w:hAnsi="Courier New" w:cs="Courier New"/>
+        </w:rPr>
+        <w:t>:</w:t>
+      </w:r>
+    </w:p>
+    <w:p>
+      <w:pPr>
+        <w:pStyle w:val="PlainText"/>
+        <w:rPr>
+          <w:rFonts w:ascii="Courier New" w:hAnsi="Courier New" w:cs="Courier New"/>
+        </w:rPr>
+      </w:pPr>
+    </w:p>
+    <w:p>
+      <w:pPr>
+        <w:pStyle w:val="PlainText"/>
+        <w:rPr>
+          <w:rFonts w:ascii="Courier New" w:hAnsi="Courier New" w:cs="Courier New"/>
+        </w:rPr>
+      </w:pPr>
+    </w:p>
+    <w:p>
+      <w:pPr>
+        <w:spacing w:after="0" w:line="240" w:lineRule="auto"/>
+        <w:rPr>
+          <w:rFonts w:ascii="Consolas" w:eastAsia="Times New Roman" w:hAnsi="Consolas" w:cs="Times New Roman"/>
+          <w:color w:val="3B3B3B"/>
+          <w:kern w:val="0"/>
+          <w:sz w:val="21"/>
+          <w:szCs w:val="21"/>
+          <w14:ligatures w14:val="none"/>
+        </w:rPr>
+      </w:pPr>
+      <w:r>
+        <w:rPr>
+          <w:rFonts w:ascii="Consolas" w:eastAsia="Times New Roman" w:hAnsi="Consolas" w:cs="Times New Roman"/>
+          <w:color w:val="3B3B3B"/>
+          <w:kern w:val="0"/>
+          <w:sz w:val="21"/>
+          <w:szCs w:val="21"/>
+          <w14:ligatures w14:val="none"/>
+        </w:rPr>
+        <w:t xml:space="preserve">                </w:t>
+      </w:r>
+      <w:r>
+        <w:rPr>
+          <w:rFonts w:ascii="Consolas" w:eastAsia="Times New Roman" w:hAnsi="Consolas" w:cs="Times New Roman"/>
+          <w:color w:val="3B3B3B"/>
+          <w:kern w:val="0"/>
+          <w:sz w:val="21"/>
+          <w:szCs w:val="21"/>
+          <w14:ligatures w14:val="none"/>
+        </w:rPr>
+        <w:t xml:space="preserve">precision </w:t>
+      </w:r>
+      <w:r>
+        <w:rPr>
+          <w:rFonts w:ascii="Consolas" w:eastAsia="Times New Roman" w:hAnsi="Consolas" w:cs="Times New Roman"/>
+          <w:color w:val="3B3B3B"/>
+          <w:kern w:val="0"/>
+          <w:sz w:val="21"/>
+          <w:szCs w:val="21"/>
+          <w14:ligatures w14:val="none"/>
+        </w:rPr>
+        <w:t xml:space="preserve">   </w:t>
+      </w:r>
+      <w:r>
+        <w:rPr>
+          <w:rFonts w:ascii="Consolas" w:eastAsia="Times New Roman" w:hAnsi="Consolas" w:cs="Times New Roman"/>
+          <w:color w:val="3B3B3B"/>
+          <w:kern w:val="0"/>
+          <w:sz w:val="21"/>
+          <w:szCs w:val="21"/>
+          <w14:ligatures w14:val="none"/>
+        </w:rPr>
+        <w:t xml:space="preserve">recall  </w:t>
+      </w:r>
+      <w:r>
+        <w:rPr>
+          <w:rFonts w:ascii="Consolas" w:eastAsia="Times New Roman" w:hAnsi="Consolas" w:cs="Times New Roman"/>
+          <w:color w:val="3B3B3B"/>
+          <w:kern w:val="0"/>
+          <w:sz w:val="21"/>
+          <w:szCs w:val="21"/>
+          <w14:ligatures w14:val="none"/>
+        </w:rPr>
+        <w:t xml:space="preserve"> </w:t>
+      </w:r>
+      <w:r>
+        <w:rPr>
+          <w:rFonts w:ascii="Consolas" w:eastAsia="Times New Roman" w:hAnsi="Consolas" w:cs="Times New Roman"/>
+          <w:color w:val="3B3B3B"/>
+          <w:kern w:val="0"/>
+          <w:sz w:val="21"/>
+          <w:szCs w:val="21"/>
+          <w14:ligatures w14:val="none"/>
+        </w:rPr>
+        <w:t>f1-score   support</w:t>
+      </w:r>
+    </w:p>
+    <w:p>
+      <w:pPr>
+        <w:spacing w:after="0" w:line="240" w:lineRule="auto"/>
+        <w:rPr>
+          <w:rFonts w:ascii="Consolas" w:eastAsia="Times New Roman" w:hAnsi="Consolas" w:cs="Times New Roman"/>
+          <w:color w:val="3B3B3B"/>
+          <w:kern w:val="0"/>
+          <w:sz w:val="21"/>
+          <w:szCs w:val="21"/>
+          <w14:ligatures w14:val="none"/>
+        </w:rPr>
+      </w:pPr>
+    </w:p>
+    <w:p>
+      <w:pPr>
+        <w:spacing w:after="0" w:line="240" w:lineRule="auto"/>
+        <w:rPr>
+          <w:rFonts w:ascii="Consolas" w:eastAsia="Times New Roman" w:hAnsi="Consolas" w:cs="Times New Roman"/>
+          <w:color w:val="3B3B3B"/>
+          <w:kern w:val="0"/>
+          <w:sz w:val="21"/>
+          <w:szCs w:val="21"/>
+          <w14:ligatures w14:val="none"/>
+        </w:rPr>
+      </w:pPr>
+      <w:r>
+        <w:rPr>
+          <w:rFonts w:ascii="Consolas" w:eastAsia="Times New Roman" w:hAnsi="Consolas" w:cs="Times New Roman"/>
+          <w:color w:val="3B3B3B"/>
+          <w:kern w:val="0"/>
+          <w:sz w:val="21"/>
+          <w:szCs w:val="21"/>
+          <w14:ligatures w14:val="none"/>
+        </w:rPr>
+        <w:t xml:space="preserve">           0       1.00      0.99      1.00     18765</w:t>
+      </w:r>
+    </w:p>
+    <w:p>
+      <w:pPr>
+        <w:spacing w:after="0" w:line="240" w:lineRule="auto"/>
+        <w:rPr>
+          <w:rFonts w:ascii="Consolas" w:eastAsia="Times New Roman" w:hAnsi="Consolas" w:cs="Times New Roman"/>
+          <w:color w:val="3B3B3B"/>
+          <w:kern w:val="0"/>
+          <w:sz w:val="21"/>
+          <w:szCs w:val="21"/>
+          <w14:ligatures w14:val="none"/>
+        </w:rPr>
+      </w:pPr>
+      <w:r>
+        <w:rPr>
+          <w:rFonts w:ascii="Consolas" w:eastAsia="Times New Roman" w:hAnsi="Consolas" w:cs="Times New Roman"/>
+          <w:color w:val="3B3B3B"/>
+          <w:kern w:val="0"/>
+          <w:sz w:val="21"/>
+          <w:szCs w:val="21"/>
+          <w14:ligatures w14:val="none"/>
+        </w:rPr>
+        <w:t xml:space="preserve">           1       0.85      0.91      0.88       619</w:t>
+      </w:r>
+    </w:p>
+    <w:p>
+      <w:pPr>
+        <w:spacing w:after="0" w:line="240" w:lineRule="auto"/>
+        <w:rPr>
+          <w:rFonts w:ascii="Consolas" w:eastAsia="Times New Roman" w:hAnsi="Consolas" w:cs="Times New Roman"/>
+          <w:color w:val="3B3B3B"/>
+          <w:kern w:val="0"/>
+          <w:sz w:val="21"/>
+          <w:szCs w:val="21"/>
+          <w14:ligatures w14:val="none"/>
+        </w:rPr>
+      </w:pPr>
+    </w:p>
+    <w:p>
+      <w:pPr>
+        <w:spacing w:after="0" w:line="240" w:lineRule="auto"/>
+        <w:rPr>
+          <w:rFonts w:ascii="Consolas" w:eastAsia="Times New Roman" w:hAnsi="Consolas" w:cs="Times New Roman"/>
+          <w:color w:val="3B3B3B"/>
+          <w:kern w:val="0"/>
+          <w:sz w:val="21"/>
+          <w:szCs w:val="21"/>
+          <w14:ligatures w14:val="none"/>
+        </w:rPr>
+      </w:pPr>
+      <w:r>
+        <w:rPr>
+          <w:rFonts w:ascii="Consolas" w:eastAsia="Times New Roman" w:hAnsi="Consolas" w:cs="Times New Roman"/>
+          <w:color w:val="3B3B3B"/>
+          <w:kern w:val="0"/>
+          <w:sz w:val="21"/>
+          <w:szCs w:val="21"/>
+          <w14:ligatures w14:val="none"/>
+        </w:rPr>
+        <w:t xml:space="preserve">    accuracy                           0.99     19384</w:t>
+      </w:r>
+    </w:p>
+    <w:p>
+      <w:pPr>
+        <w:spacing w:after="0" w:line="240" w:lineRule="auto"/>
+        <w:rPr>
+          <w:rFonts w:ascii="Consolas" w:eastAsia="Times New Roman" w:hAnsi="Consolas" w:cs="Times New Roman"/>
+          <w:color w:val="3B3B3B"/>
+          <w:kern w:val="0"/>
+          <w:sz w:val="21"/>
+          <w:szCs w:val="21"/>
+          <w14:ligatures w14:val="none"/>
+        </w:rPr>
+      </w:pPr>
+      <w:r>
+        <w:rPr>
+          <w:rFonts w:ascii="Consolas" w:eastAsia="Times New Roman" w:hAnsi="Consolas" w:cs="Times New Roman"/>
+          <w:color w:val="3B3B3B"/>
+          <w:kern w:val="0"/>
+          <w:sz w:val="21"/>
+          <w:szCs w:val="21"/>
+          <w14:ligatures w14:val="none"/>
+        </w:rPr>
+        <w:t xml:space="preserve">   macro avg       0.92      0.95      0.94     19384</w:t>
+      </w:r>
+    </w:p>
+    <w:p>
+      <w:pPr>
+        <w:pStyle w:val="PlainText"/>
+        <w:rPr>
+          <w:rFonts w:ascii="Courier New" w:hAnsi="Courier New" w:cs="Courier New"/>
+        </w:rPr>
+      </w:pPr>
+      <w:r>
+        <w:rPr>
+          <w:rFonts w:eastAsia="Times New Roman" w:cs="Times New Roman"/>
+          <w:color w:val="3B3B3B"/>
+          <w:kern w:val="0"/>
+          <w14:ligatures w14:val="none"/>
+        </w:rPr>
+        <w:t>weighted avg       0.99      0.99      0.99     19384</w:t>
+      </w:r>
+    </w:p>
+    <w:p>
+      <w:pPr>
+        <w:pStyle w:val="PlainText"/>
+        <w:rPr>
+          <w:rFonts w:ascii="Courier New" w:hAnsi="Courier New" w:cs="Courier New"/>
+        </w:rPr>
+      </w:pPr>
+    </w:p>
+    <w:p>
+      <w:pPr>
+        <w:pStyle w:val="PlainText"/>
+        <w:rPr>
+          <w:rFonts w:ascii="Courier New" w:hAnsi="Courier New" w:cs="Courier New"/>
+        </w:rPr>
+      </w:pPr>
+    </w:p>
+    <w:p>
+      <w:pPr>
+        <w:pStyle w:val="PlainText"/>
+        <w:rPr>
+          <w:rFonts w:ascii="Courier New" w:hAnsi="Courier New" w:cs="Courier New"/>
+        </w:rPr>
+      </w:pPr>
+      <w:r>
+        <w:rPr>
+          <w:rFonts w:ascii="Courier New" w:hAnsi="Courier New" w:cs="Courier New"/>
+        </w:rPr>
+        <w:t xml:space="preserve">Since the original data </w:t>
+      </w:r>
+      <w:r>
+        <w:rPr>
+          <w:rFonts w:ascii="Courier New" w:hAnsi="Courier New" w:cs="Courier New"/>
+        </w:rPr>
+        <w:t>was</w:t>
+      </w:r>
+      <w:r>
+        <w:rPr>
+          <w:rFonts w:ascii="Courier New" w:hAnsi="Courier New" w:cs="Courier New"/>
+        </w:rPr>
+        <w:t xml:space="preserve"> imbalanced, RandomOverSample module was employed, followed by Logistic Regression</w:t>
+      </w:r>
+      <w:r>
+        <w:rPr>
+          <w:rFonts w:ascii="Courier New" w:hAnsi="Courier New" w:cs="Courier New"/>
+        </w:rPr>
+        <w:t xml:space="preserve"> which provided 4 false negative and 116 false positive events.</w:t>
+      </w:r>
+      <w:r>
+        <w:rPr>
+          <w:rFonts w:ascii="Courier New" w:hAnsi="Courier New" w:cs="Courier New"/>
+        </w:rPr>
+        <w:t xml:space="preserve"> It also gave 0.99 accuracy, below </w:t>
+      </w:r>
+      <w:r>
+        <w:rPr>
+          <w:rFonts w:ascii="Courier New" w:hAnsi="Courier New" w:cs="Courier New"/>
+        </w:rPr>
+        <w:t>was</w:t>
+      </w:r>
+      <w:r>
+        <w:rPr>
+          <w:rFonts w:ascii="Courier New" w:hAnsi="Courier New" w:cs="Courier New"/>
+        </w:rPr>
+        <w:t xml:space="preserve"> the classification report.</w:t>
+      </w:r>
+    </w:p>
+    <w:p>
+      <w:pPr>
+        <w:pStyle w:val="PlainText"/>
+        <w:rPr>
+          <w:rFonts w:ascii="Courier New" w:hAnsi="Courier New" w:cs="Courier New"/>
+        </w:rPr>
+      </w:pPr>
+    </w:p>
+    <w:p>
+      <w:pPr>
+        <w:spacing w:after="0" w:line="240" w:lineRule="auto"/>
+        <w:rPr>
+          <w:rFonts w:ascii="Consolas" w:eastAsia="Times New Roman" w:hAnsi="Consolas" w:cs="Times New Roman"/>
+          <w:color w:val="3B3B3B"/>
+          <w:kern w:val="0"/>
+          <w:sz w:val="21"/>
+          <w:szCs w:val="21"/>
+          <w14:ligatures w14:val="none"/>
+        </w:rPr>
+      </w:pPr>
+      <w:r>
+        <w:rPr>
+          <w:rFonts w:ascii="Consolas" w:eastAsia="Times New Roman" w:hAnsi="Consolas" w:cs="Times New Roman"/>
+          <w:color w:val="3B3B3B"/>
+          <w:kern w:val="0"/>
+          <w:sz w:val="21"/>
+          <w:szCs w:val="21"/>
+          <w14:ligatures w14:val="none"/>
+        </w:rPr>
+        <w:t xml:space="preserve">                 </w:t>
+      </w:r>
+      <w:r>
+        <w:rPr>
+          <w:rFonts w:ascii="Consolas" w:eastAsia="Times New Roman" w:hAnsi="Consolas" w:cs="Times New Roman"/>
+          <w:color w:val="3B3B3B"/>
+          <w:kern w:val="0"/>
+          <w:sz w:val="21"/>
+          <w:szCs w:val="21"/>
+          <w14:ligatures w14:val="none"/>
+        </w:rPr>
+        <w:t>precision    recall  f1-score   support</w:t>
+      </w:r>
+    </w:p>
+    <w:p>
+      <w:pPr>
+        <w:spacing w:after="0" w:line="240" w:lineRule="auto"/>
+        <w:rPr>
+          <w:rFonts w:ascii="Consolas" w:eastAsia="Times New Roman" w:hAnsi="Consolas" w:cs="Times New Roman"/>
+          <w:color w:val="3B3B3B"/>
+          <w:kern w:val="0"/>
+          <w:sz w:val="21"/>
+          <w:szCs w:val="21"/>
+          <w14:ligatures w14:val="none"/>
+        </w:rPr>
+      </w:pPr>
+    </w:p>
+    <w:p>
+      <w:pPr>
+        <w:spacing w:after="0" w:line="240" w:lineRule="auto"/>
+        <w:rPr>
+          <w:rFonts w:ascii="Consolas" w:eastAsia="Times New Roman" w:hAnsi="Consolas" w:cs="Times New Roman"/>
+          <w:color w:val="3B3B3B"/>
+          <w:kern w:val="0"/>
+          <w:sz w:val="21"/>
+          <w:szCs w:val="21"/>
+          <w14:ligatures w14:val="none"/>
+        </w:rPr>
+      </w:pPr>
+      <w:r>
+        <w:rPr>
+          <w:rFonts w:ascii="Consolas" w:eastAsia="Times New Roman" w:hAnsi="Consolas" w:cs="Times New Roman"/>
+          <w:color w:val="3B3B3B"/>
+          <w:kern w:val="0"/>
+          <w:sz w:val="21"/>
+          <w:szCs w:val="21"/>
+          <w14:ligatures w14:val="none"/>
+        </w:rPr>
+        <w:t xml:space="preserve">           0       1.00      0.99      1.00     18765</w:t>
+      </w:r>
+    </w:p>
+    <w:p>
+      <w:pPr>
+        <w:spacing w:after="0" w:line="240" w:lineRule="auto"/>
+        <w:rPr>
+          <w:rFonts w:ascii="Consolas" w:eastAsia="Times New Roman" w:hAnsi="Consolas" w:cs="Times New Roman"/>
+          <w:color w:val="3B3B3B"/>
+          <w:kern w:val="0"/>
+          <w:sz w:val="21"/>
+          <w:szCs w:val="21"/>
+          <w14:ligatures w14:val="none"/>
+        </w:rPr>
+      </w:pPr>
+      <w:r>
+        <w:rPr>
+          <w:rFonts w:ascii="Consolas" w:eastAsia="Times New Roman" w:hAnsi="Consolas" w:cs="Times New Roman"/>
+          <w:color w:val="3B3B3B"/>
+          <w:kern w:val="0"/>
+          <w:sz w:val="21"/>
+          <w:szCs w:val="21"/>
+          <w14:ligatures w14:val="none"/>
+        </w:rPr>
+        <w:t xml:space="preserve">           1       0.84      0.99      0.91       619</w:t>
+      </w:r>
+    </w:p>
+    <w:p>
+      <w:pPr>
+        <w:spacing w:after="0" w:line="240" w:lineRule="auto"/>
+        <w:rPr>
+          <w:rFonts w:ascii="Consolas" w:eastAsia="Times New Roman" w:hAnsi="Consolas" w:cs="Times New Roman"/>
+          <w:color w:val="3B3B3B"/>
+          <w:kern w:val="0"/>
+          <w:sz w:val="21"/>
+          <w:szCs w:val="21"/>
+          <w14:ligatures w14:val="none"/>
+        </w:rPr>
+      </w:pPr>
+    </w:p>
+    <w:p>
+      <w:pPr>
+        <w:spacing w:after="0" w:line="240" w:lineRule="auto"/>
+        <w:rPr>
+          <w:rFonts w:ascii="Consolas" w:eastAsia="Times New Roman" w:hAnsi="Consolas" w:cs="Times New Roman"/>
+          <w:color w:val="3B3B3B"/>
+          <w:kern w:val="0"/>
+          <w:sz w:val="21"/>
+          <w:szCs w:val="21"/>
+          <w14:ligatures w14:val="none"/>
+        </w:rPr>
+      </w:pPr>
+      <w:r>
+        <w:rPr>
+          <w:rFonts w:ascii="Consolas" w:eastAsia="Times New Roman" w:hAnsi="Consolas" w:cs="Times New Roman"/>
+          <w:color w:val="3B3B3B"/>
+          <w:kern w:val="0"/>
+          <w:sz w:val="21"/>
+          <w:szCs w:val="21"/>
+          <w14:ligatures w14:val="none"/>
+        </w:rPr>
+        <w:t xml:space="preserve">    accuracy                           0.99     19384</w:t>
+      </w:r>
+    </w:p>
+    <w:p>
+      <w:pPr>
+        <w:spacing w:after="0" w:line="240" w:lineRule="auto"/>
+        <w:rPr>
+          <w:rFonts w:ascii="Consolas" w:eastAsia="Times New Roman" w:hAnsi="Consolas" w:cs="Times New Roman"/>
+          <w:color w:val="3B3B3B"/>
+          <w:kern w:val="0"/>
+          <w:sz w:val="21"/>
+          <w:szCs w:val="21"/>
+          <w14:ligatures w14:val="none"/>
+        </w:rPr>
+      </w:pPr>
+      <w:r>
+        <w:rPr>
+          <w:rFonts w:ascii="Consolas" w:eastAsia="Times New Roman" w:hAnsi="Consolas" w:cs="Times New Roman"/>
+          <w:color w:val="3B3B3B"/>
+          <w:kern w:val="0"/>
+          <w:sz w:val="21"/>
+          <w:szCs w:val="21"/>
+          <w14:ligatures w14:val="none"/>
+        </w:rPr>
+        <w:t xml:space="preserve">   macro avg       0.92      0.99      0.95     19384</w:t>
+      </w:r>
+    </w:p>
+    <w:p>
+      <w:pPr>
+        <w:pStyle w:val="PlainText"/>
+        <w:rPr>
+          <w:rFonts w:ascii="Courier New" w:hAnsi="Courier New" w:cs="Courier New"/>
+        </w:rPr>
+      </w:pPr>
+      <w:r>
+        <w:rPr>
+          <w:rFonts w:eastAsia="Times New Roman" w:cs="Times New Roman"/>
+          <w:color w:val="3B3B3B"/>
+          <w:kern w:val="0"/>
+          <w14:ligatures w14:val="none"/>
+        </w:rPr>
+        <w:t>weighted avg       0.99      0.99      0.99     19384</w:t>
+      </w:r>
+    </w:p>
+    <w:p>
+      <w:pPr>
+        <w:pStyle w:val="PlainText"/>
+        <w:rPr>
+          <w:rFonts w:ascii="Courier New" w:hAnsi="Courier New" w:cs="Courier New"/>
+        </w:rPr>
+      </w:pPr>
+    </w:p>
+    <w:p>
+      <w:pPr>
+        <w:pStyle w:val="PlainText"/>
+        <w:rPr>
+          <w:rFonts w:ascii="Courier New" w:hAnsi="Courier New" w:cs="Courier New"/>
+        </w:rPr>
+      </w:pPr>
+    </w:p>
+    <w:p>
+      <w:pPr>
+        <w:pStyle w:val="PlainText"/>
+        <w:rPr>
+          <w:rFonts w:ascii="Courier New" w:hAnsi="Courier New" w:cs="Courier New"/>
+          <w:b/>
+          <w:bCs/>
+        </w:rPr>
+      </w:pPr>
+      <w:r>
+        <w:rPr>
+          <w:rFonts w:ascii="Courier New" w:hAnsi="Courier New" w:cs="Courier New"/>
+          <w:b/>
+          <w:bCs/>
+        </w:rPr>
+        <w:t xml:space="preserve">Summary </w:t>
+      </w:r>
     </w:p>
     <w:p>
       <w:pPr>
@@ -69,7 +683,19 @@
         <w:rPr>
           <w:rFonts w:ascii="Courier New" w:hAnsi="Courier New" w:cs="Courier New"/>
         </w:rPr>
-        <w:t>Upon using RandomOverSample module in the analysis, the false negative events dropped from 16 to 4, which means 4 loans identified as healthy turned out to be high-risk compared to 16 misclassif</w:t>
+        <w:t xml:space="preserve">Upon using RandomOverSample module in the analysis, the false negative events dropped from </w:t>
+      </w:r>
+      <w:r>
+        <w:rPr>
+          <w:rFonts w:ascii="Courier New" w:hAnsi="Courier New" w:cs="Courier New"/>
+        </w:rPr>
+        <w:t>5</w:t>
+      </w:r>
+      <w:r>
+        <w:rPr>
+          <w:rFonts w:ascii="Courier New" w:hAnsi="Courier New" w:cs="Courier New"/>
+        </w:rPr>
+        <w:t>6 to 4, which means 4 loans identified as healthy turned out to be high-risk compared to 16 misclassif</w:t>
       </w:r>
       <w:r>
         <w:rPr>
@@ -105,7 +731,19 @@
         <w:rPr>
           <w:rFonts w:ascii="Courier New" w:hAnsi="Courier New" w:cs="Courier New"/>
         </w:rPr>
-        <w:t xml:space="preserve">during bad economy. </w:t>
+        <w:t xml:space="preserve">during </w:t>
+      </w:r>
+      <w:r>
+        <w:rPr>
+          <w:rFonts w:ascii="Courier New" w:hAnsi="Courier New" w:cs="Courier New"/>
+        </w:rPr>
+        <w:t>poor</w:t>
+      </w:r>
+      <w:r>
+        <w:rPr>
+          <w:rFonts w:ascii="Courier New" w:hAnsi="Courier New" w:cs="Courier New"/>
+        </w:rPr>
+        <w:t xml:space="preserve"> economy. </w:t>
       </w:r>
     </w:p>
     <w:sectPr>

</xml_diff>